<commit_message>
update form UX evaluation document
</commit_message>
<xml_diff>
--- a/Mozilla Project 9 Answers.docx
+++ b/Mozilla Project 9 Answers.docx
@@ -7,10 +7,11 @@
         <w:pStyle w:val="TextBody"/>
         <w:rPr>
           <w:rFonts w:ascii="Times New Roman" w:hAnsi="Times New Roman"/>
-          <w:b/>
+          <w:b w:val="false"/>
           <w:b w:val="false"/>
           <w:bCs w:val="false"/>
           <w:i/>
+          <w:i/>
           <w:caps w:val="false"/>
           <w:smallCaps w:val="false"/>
           <w:strike w:val="false"/>
@@ -46,24 +47,12 @@
         <w:pStyle w:val="TextBody"/>
         <w:bidi w:val="0"/>
         <w:spacing w:lineRule="auto" w:line="331" w:before="0" w:after="0"/>
-        <w:rPr>
-          <w:rFonts w:ascii="Times New Roman" w:hAnsi="Times New Roman"/>
+        <w:jc w:val="left"/>
+        <w:rPr>
+          <w:rFonts w:ascii="Times New Roman" w:hAnsi="Times New Roman"/>
+          <w:b/>
           <w:b/>
           <w:i/>
-          <w:caps w:val="false"/>
-          <w:smallCaps w:val="false"/>
-          <w:strike w:val="false"/>
-          <w:dstrike w:val="false"/>
-          <w:color w:val="000000"/>
-          <w:sz w:val="28"/>
-          <w:u w:val="none"/>
-          <w:effect w:val="none"/>
-        </w:rPr>
-      </w:pPr>
-      <w:r>
-        <w:rPr>
-          <w:rFonts w:ascii="Times New Roman" w:hAnsi="Times New Roman"/>
-          <w:b/>
           <w:i/>
           <w:caps w:val="false"/>
           <w:smallCaps w:val="false"/>
@@ -74,6 +63,21 @@
           <w:u w:val="none"/>
           <w:effect w:val="none"/>
         </w:rPr>
+      </w:pPr>
+      <w:r>
+        <w:rPr>
+          <w:rFonts w:ascii="Times New Roman" w:hAnsi="Times New Roman"/>
+          <w:b/>
+          <w:i/>
+          <w:caps w:val="false"/>
+          <w:smallCaps w:val="false"/>
+          <w:strike w:val="false"/>
+          <w:dstrike w:val="false"/>
+          <w:color w:val="000000"/>
+          <w:sz w:val="28"/>
+          <w:u w:val="none"/>
+          <w:effect w:val="none"/>
+        </w:rPr>
         <w:t>1.1.) We do receive a relatively high amount of issues we can't act upon, as necessary information is missing in the report. Why do you think that is?</w:t>
       </w:r>
     </w:p>
@@ -91,9 +95,12 @@
         <w:pStyle w:val="TextBody"/>
         <w:bidi w:val="0"/>
         <w:spacing w:lineRule="auto" w:line="331" w:before="0" w:after="0"/>
-        <w:rPr>
-          <w:rFonts w:ascii="Times New Roman" w:hAnsi="Times New Roman"/>
-          <w:b/>
+        <w:jc w:val="left"/>
+        <w:rPr>
+          <w:rFonts w:ascii="Times New Roman" w:hAnsi="Times New Roman"/>
+          <w:b/>
+          <w:b/>
+          <w:i w:val="false"/>
           <w:i w:val="false"/>
           <w:caps w:val="false"/>
           <w:smallCaps w:val="false"/>
@@ -135,6 +142,7 @@
         <w:bidi w:val="0"/>
         <w:spacing w:lineRule="auto" w:line="331" w:before="0" w:after="0"/>
         <w:ind w:left="707" w:hanging="283"/>
+        <w:jc w:val="left"/>
         <w:rPr>
           <w:caps w:val="false"/>
           <w:smallCaps w:val="false"/>
@@ -187,35 +195,70 @@
         <w:bidi w:val="0"/>
         <w:spacing w:lineRule="auto" w:line="331" w:before="0" w:after="0"/>
         <w:ind w:left="707" w:hanging="283"/>
-        <w:rPr>
-          <w:rFonts w:ascii="Times New Roman" w:hAnsi="Times New Roman"/>
-          <w:b w:val="false"/>
-          <w:i w:val="false"/>
-          <w:caps w:val="false"/>
-          <w:smallCaps w:val="false"/>
-          <w:strike w:val="false"/>
-          <w:dstrike w:val="false"/>
-          <w:color w:val="000000"/>
-          <w:sz w:val="28"/>
-          <w:u w:val="none"/>
-          <w:effect w:val="none"/>
-        </w:rPr>
-      </w:pPr>
-      <w:r>
-        <w:rPr>
-          <w:rFonts w:ascii="Times New Roman" w:hAnsi="Times New Roman"/>
-          <w:b w:val="false"/>
-          <w:i w:val="false"/>
-          <w:caps w:val="false"/>
-          <w:smallCaps w:val="false"/>
-          <w:strike w:val="false"/>
-          <w:dstrike w:val="false"/>
-          <w:color w:val="000000"/>
-          <w:sz w:val="28"/>
-          <w:u w:val="none"/>
-          <w:effect w:val="none"/>
-        </w:rPr>
-        <w:t>There is no question to identify which expected behaviour failed in the incompatible browser.</w:t>
+        <w:jc w:val="left"/>
+        <w:rPr>
+          <w:rFonts w:ascii="Times New Roman" w:hAnsi="Times New Roman"/>
+          <w:b w:val="false"/>
+          <w:b w:val="false"/>
+          <w:i w:val="false"/>
+          <w:i w:val="false"/>
+          <w:caps w:val="false"/>
+          <w:smallCaps w:val="false"/>
+          <w:strike w:val="false"/>
+          <w:dstrike w:val="false"/>
+          <w:color w:val="000000"/>
+          <w:sz w:val="28"/>
+          <w:u w:val="none"/>
+          <w:effect w:val="none"/>
+        </w:rPr>
+      </w:pPr>
+      <w:r>
+        <w:rPr>
+          <w:rFonts w:ascii="Times New Roman" w:hAnsi="Times New Roman"/>
+          <w:b w:val="false"/>
+          <w:i w:val="false"/>
+          <w:caps w:val="false"/>
+          <w:smallCaps w:val="false"/>
+          <w:strike w:val="false"/>
+          <w:dstrike w:val="false"/>
+          <w:color w:val="000000"/>
+          <w:sz w:val="28"/>
+          <w:u w:val="none"/>
+          <w:effect w:val="none"/>
+        </w:rPr>
+        <w:t xml:space="preserve">There is no </w:t>
+      </w:r>
+      <w:r>
+        <w:rPr>
+          <w:rFonts w:ascii="Times New Roman" w:hAnsi="Times New Roman"/>
+          <w:b w:val="false"/>
+          <w:i w:val="false"/>
+          <w:caps w:val="false"/>
+          <w:smallCaps w:val="false"/>
+          <w:strike w:val="false"/>
+          <w:dstrike w:val="false"/>
+          <w:color w:val="000000"/>
+          <w:sz w:val="28"/>
+          <w:u w:val="none"/>
+          <w:effect w:val="none"/>
+        </w:rPr>
+        <w:t xml:space="preserve">direct </w:t>
+      </w:r>
+      <w:r>
+        <w:rPr>
+          <w:rFonts w:ascii="Times New Roman" w:hAnsi="Times New Roman"/>
+          <w:b w:val="false"/>
+          <w:i w:val="false"/>
+          <w:caps w:val="false"/>
+          <w:smallCaps w:val="false"/>
+          <w:strike w:val="false"/>
+          <w:dstrike w:val="false"/>
+          <w:color w:val="000000"/>
+          <w:sz w:val="28"/>
+          <w:u w:val="none"/>
+          <w:effect w:val="none"/>
+        </w:rPr>
+        <w:t>question to identify which expected behaviour failed in the incompatible browser.</w:t>
       </w:r>
     </w:p>
     <w:p>
@@ -231,9 +274,12 @@
         <w:bidi w:val="0"/>
         <w:spacing w:lineRule="auto" w:line="331" w:before="0" w:after="0"/>
         <w:ind w:left="707" w:hanging="283"/>
-        <w:rPr>
-          <w:rFonts w:ascii="Times New Roman" w:hAnsi="Times New Roman"/>
-          <w:b w:val="false"/>
+        <w:jc w:val="left"/>
+        <w:rPr>
+          <w:rFonts w:ascii="Times New Roman" w:hAnsi="Times New Roman"/>
+          <w:b w:val="false"/>
+          <w:b w:val="false"/>
+          <w:i w:val="false"/>
           <w:i w:val="false"/>
           <w:caps w:val="false"/>
           <w:smallCaps w:val="false"/>
@@ -275,9 +321,12 @@
         <w:bidi w:val="0"/>
         <w:spacing w:lineRule="auto" w:line="331" w:before="0" w:after="0"/>
         <w:ind w:left="707" w:hanging="283"/>
-        <w:rPr>
-          <w:rFonts w:ascii="Times New Roman" w:hAnsi="Times New Roman"/>
-          <w:b w:val="false"/>
+        <w:jc w:val="left"/>
+        <w:rPr>
+          <w:rFonts w:ascii="Times New Roman" w:hAnsi="Times New Roman"/>
+          <w:b w:val="false"/>
+          <w:b w:val="false"/>
+          <w:i w:val="false"/>
           <w:i w:val="false"/>
           <w:caps w:val="false"/>
           <w:smallCaps w:val="false"/>
@@ -319,9 +368,12 @@
         <w:bidi w:val="0"/>
         <w:spacing w:lineRule="auto" w:line="331" w:before="0" w:after="0"/>
         <w:ind w:left="707" w:hanging="283"/>
-        <w:rPr>
-          <w:rFonts w:ascii="Times New Roman" w:hAnsi="Times New Roman"/>
-          <w:b w:val="false"/>
+        <w:jc w:val="left"/>
+        <w:rPr>
+          <w:rFonts w:ascii="Times New Roman" w:hAnsi="Times New Roman"/>
+          <w:b w:val="false"/>
+          <w:b w:val="false"/>
+          <w:i w:val="false"/>
           <w:i w:val="false"/>
           <w:caps w:val="false"/>
           <w:smallCaps w:val="false"/>
@@ -364,24 +416,12 @@
         <w:pStyle w:val="TextBody"/>
         <w:bidi w:val="0"/>
         <w:spacing w:lineRule="auto" w:line="331" w:before="0" w:after="0"/>
-        <w:rPr>
-          <w:rFonts w:ascii="Times New Roman" w:hAnsi="Times New Roman"/>
+        <w:jc w:val="left"/>
+        <w:rPr>
+          <w:rFonts w:ascii="Times New Roman" w:hAnsi="Times New Roman"/>
+          <w:b/>
           <w:b/>
           <w:i/>
-          <w:caps w:val="false"/>
-          <w:smallCaps w:val="false"/>
-          <w:strike w:val="false"/>
-          <w:dstrike w:val="false"/>
-          <w:color w:val="000000"/>
-          <w:sz w:val="28"/>
-          <w:u w:val="none"/>
-          <w:effect w:val="none"/>
-        </w:rPr>
-      </w:pPr>
-      <w:r>
-        <w:rPr>
-          <w:rFonts w:ascii="Times New Roman" w:hAnsi="Times New Roman"/>
-          <w:b/>
           <w:i/>
           <w:caps w:val="false"/>
           <w:smallCaps w:val="false"/>
@@ -392,6 +432,21 @@
           <w:u w:val="none"/>
           <w:effect w:val="none"/>
         </w:rPr>
+      </w:pPr>
+      <w:r>
+        <w:rPr>
+          <w:rFonts w:ascii="Times New Roman" w:hAnsi="Times New Roman"/>
+          <w:b/>
+          <w:i/>
+          <w:caps w:val="false"/>
+          <w:smallCaps w:val="false"/>
+          <w:strike w:val="false"/>
+          <w:dstrike w:val="false"/>
+          <w:color w:val="000000"/>
+          <w:sz w:val="28"/>
+          <w:u w:val="none"/>
+          <w:effect w:val="none"/>
+        </w:rPr>
         <w:t>1.2.) Do you feel like the reporter form is easy to understand for users, contains clear messaging about what we expect, and what users can expect from filing a report? If not, what are the areas we could improve in?</w:t>
       </w:r>
     </w:p>
@@ -409,9 +464,12 @@
         <w:pStyle w:val="TextBody"/>
         <w:bidi w:val="0"/>
         <w:spacing w:lineRule="auto" w:line="331" w:before="0" w:after="0"/>
-        <w:rPr>
-          <w:rFonts w:ascii="Times New Roman" w:hAnsi="Times New Roman"/>
-          <w:b/>
+        <w:jc w:val="left"/>
+        <w:rPr>
+          <w:rFonts w:ascii="Times New Roman" w:hAnsi="Times New Roman"/>
+          <w:b/>
+          <w:b/>
+          <w:i w:val="false"/>
           <w:i w:val="false"/>
           <w:caps w:val="false"/>
           <w:smallCaps w:val="false"/>
@@ -445,9 +503,12 @@
         <w:pStyle w:val="TextBody"/>
         <w:bidi w:val="0"/>
         <w:spacing w:lineRule="auto" w:line="331" w:before="0" w:after="0"/>
-        <w:rPr>
-          <w:rFonts w:ascii="Times New Roman" w:hAnsi="Times New Roman"/>
-          <w:b w:val="false"/>
+        <w:jc w:val="left"/>
+        <w:rPr>
+          <w:rFonts w:ascii="Times New Roman" w:hAnsi="Times New Roman"/>
+          <w:b w:val="false"/>
+          <w:b w:val="false"/>
+          <w:i w:val="false"/>
           <w:i w:val="false"/>
           <w:caps w:val="false"/>
           <w:smallCaps w:val="false"/>
@@ -489,9 +550,12 @@
         <w:bidi w:val="0"/>
         <w:spacing w:lineRule="auto" w:line="331" w:before="0" w:after="0"/>
         <w:ind w:left="707" w:hanging="283"/>
-        <w:rPr>
-          <w:rFonts w:ascii="Times New Roman" w:hAnsi="Times New Roman"/>
-          <w:b w:val="false"/>
+        <w:jc w:val="left"/>
+        <w:rPr>
+          <w:rFonts w:ascii="Times New Roman" w:hAnsi="Times New Roman"/>
+          <w:b w:val="false"/>
+          <w:b w:val="false"/>
+          <w:i w:val="false"/>
           <w:i w:val="false"/>
           <w:caps w:val="false"/>
           <w:smallCaps w:val="false"/>
@@ -533,9 +597,12 @@
         <w:bidi w:val="0"/>
         <w:spacing w:lineRule="auto" w:line="331" w:before="0" w:after="0"/>
         <w:ind w:left="707" w:hanging="283"/>
-        <w:rPr>
-          <w:rFonts w:ascii="Times New Roman" w:hAnsi="Times New Roman"/>
-          <w:b w:val="false"/>
+        <w:jc w:val="left"/>
+        <w:rPr>
+          <w:rFonts w:ascii="Times New Roman" w:hAnsi="Times New Roman"/>
+          <w:b w:val="false"/>
+          <w:b w:val="false"/>
+          <w:i w:val="false"/>
           <w:i w:val="false"/>
           <w:caps w:val="false"/>
           <w:smallCaps w:val="false"/>
@@ -577,9 +644,12 @@
         <w:bidi w:val="0"/>
         <w:spacing w:lineRule="auto" w:line="331" w:before="0" w:after="0"/>
         <w:ind w:left="707" w:hanging="283"/>
-        <w:rPr>
-          <w:rFonts w:ascii="Times New Roman" w:hAnsi="Times New Roman"/>
-          <w:b w:val="false"/>
+        <w:jc w:val="left"/>
+        <w:rPr>
+          <w:rFonts w:ascii="Times New Roman" w:hAnsi="Times New Roman"/>
+          <w:b w:val="false"/>
+          <w:b w:val="false"/>
+          <w:i w:val="false"/>
           <w:i w:val="false"/>
           <w:caps w:val="false"/>
           <w:smallCaps w:val="false"/>
@@ -621,9 +691,12 @@
         <w:bidi w:val="0"/>
         <w:spacing w:lineRule="auto" w:line="331" w:before="0" w:after="0"/>
         <w:ind w:left="707" w:hanging="283"/>
-        <w:rPr>
-          <w:rFonts w:ascii="Times New Roman" w:hAnsi="Times New Roman"/>
-          <w:b w:val="false"/>
+        <w:jc w:val="left"/>
+        <w:rPr>
+          <w:rFonts w:ascii="Times New Roman" w:hAnsi="Times New Roman"/>
+          <w:b w:val="false"/>
+          <w:b w:val="false"/>
+          <w:i w:val="false"/>
           <w:i w:val="false"/>
           <w:caps w:val="false"/>
           <w:smallCaps w:val="false"/>
@@ -665,9 +738,12 @@
         <w:bidi w:val="0"/>
         <w:spacing w:lineRule="auto" w:line="331" w:before="0" w:after="0"/>
         <w:ind w:left="707" w:hanging="283"/>
-        <w:rPr>
-          <w:rFonts w:ascii="Times New Roman" w:hAnsi="Times New Roman"/>
-          <w:b w:val="false"/>
+        <w:jc w:val="left"/>
+        <w:rPr>
+          <w:rFonts w:ascii="Times New Roman" w:hAnsi="Times New Roman"/>
+          <w:b w:val="false"/>
+          <w:b w:val="false"/>
+          <w:i w:val="false"/>
           <w:i w:val="false"/>
           <w:caps w:val="false"/>
           <w:smallCaps w:val="false"/>
@@ -709,9 +785,12 @@
         <w:bidi w:val="0"/>
         <w:spacing w:lineRule="auto" w:line="331" w:before="0" w:after="0"/>
         <w:ind w:left="707" w:hanging="283"/>
-        <w:rPr>
-          <w:rFonts w:ascii="Times New Roman" w:hAnsi="Times New Roman"/>
-          <w:b w:val="false"/>
+        <w:jc w:val="left"/>
+        <w:rPr>
+          <w:rFonts w:ascii="Times New Roman" w:hAnsi="Times New Roman"/>
+          <w:b w:val="false"/>
+          <w:b w:val="false"/>
+          <w:i w:val="false"/>
           <w:i w:val="false"/>
           <w:caps w:val="false"/>
           <w:smallCaps w:val="false"/>
@@ -753,9 +832,12 @@
         <w:bidi w:val="0"/>
         <w:spacing w:lineRule="auto" w:line="331" w:before="0" w:after="0"/>
         <w:ind w:left="707" w:hanging="283"/>
-        <w:rPr>
-          <w:rFonts w:ascii="Times New Roman" w:hAnsi="Times New Roman"/>
-          <w:b w:val="false"/>
+        <w:jc w:val="left"/>
+        <w:rPr>
+          <w:rFonts w:ascii="Times New Roman" w:hAnsi="Times New Roman"/>
+          <w:b w:val="false"/>
+          <w:b w:val="false"/>
+          <w:i w:val="false"/>
           <w:i w:val="false"/>
           <w:caps w:val="false"/>
           <w:smallCaps w:val="false"/>
@@ -797,9 +879,12 @@
         <w:bidi w:val="0"/>
         <w:spacing w:lineRule="auto" w:line="331" w:before="0" w:after="0"/>
         <w:ind w:left="707" w:hanging="283"/>
-        <w:rPr>
-          <w:rFonts w:ascii="Times New Roman" w:hAnsi="Times New Roman"/>
-          <w:b w:val="false"/>
+        <w:jc w:val="left"/>
+        <w:rPr>
+          <w:rFonts w:ascii="Times New Roman" w:hAnsi="Times New Roman"/>
+          <w:b w:val="false"/>
+          <w:b w:val="false"/>
+          <w:i w:val="false"/>
           <w:i w:val="false"/>
           <w:caps w:val="false"/>
           <w:smallCaps w:val="false"/>
@@ -841,9 +926,12 @@
         <w:bidi w:val="0"/>
         <w:spacing w:lineRule="auto" w:line="331" w:before="0" w:after="0"/>
         <w:ind w:left="707" w:hanging="283"/>
-        <w:rPr>
-          <w:rFonts w:ascii="Times New Roman" w:hAnsi="Times New Roman"/>
-          <w:b w:val="false"/>
+        <w:jc w:val="left"/>
+        <w:rPr>
+          <w:rFonts w:ascii="Times New Roman" w:hAnsi="Times New Roman"/>
+          <w:b w:val="false"/>
+          <w:b w:val="false"/>
+          <w:i w:val="false"/>
           <w:i w:val="false"/>
           <w:caps w:val="false"/>
           <w:smallCaps w:val="false"/>
@@ -885,9 +973,12 @@
         <w:bidi w:val="0"/>
         <w:spacing w:lineRule="auto" w:line="331" w:before="0" w:after="0"/>
         <w:ind w:left="707" w:hanging="283"/>
-        <w:rPr>
-          <w:rFonts w:ascii="Times New Roman" w:hAnsi="Times New Roman"/>
-          <w:b w:val="false"/>
+        <w:jc w:val="left"/>
+        <w:rPr>
+          <w:rFonts w:ascii="Times New Roman" w:hAnsi="Times New Roman"/>
+          <w:b w:val="false"/>
+          <w:b w:val="false"/>
+          <w:i w:val="false"/>
           <w:i w:val="false"/>
           <w:caps w:val="false"/>
           <w:smallCaps w:val="false"/>
@@ -930,24 +1021,12 @@
         <w:pStyle w:val="TextBody"/>
         <w:bidi w:val="0"/>
         <w:spacing w:lineRule="auto" w:line="331" w:before="0" w:after="0"/>
-        <w:rPr>
-          <w:rFonts w:ascii="Times New Roman" w:hAnsi="Times New Roman"/>
+        <w:jc w:val="left"/>
+        <w:rPr>
+          <w:rFonts w:ascii="Times New Roman" w:hAnsi="Times New Roman"/>
+          <w:b/>
           <w:b/>
           <w:i/>
-          <w:caps w:val="false"/>
-          <w:smallCaps w:val="false"/>
-          <w:strike w:val="false"/>
-          <w:dstrike w:val="false"/>
-          <w:color w:val="000000"/>
-          <w:sz w:val="28"/>
-          <w:u w:val="none"/>
-          <w:effect w:val="none"/>
-        </w:rPr>
-      </w:pPr>
-      <w:r>
-        <w:rPr>
-          <w:rFonts w:ascii="Times New Roman" w:hAnsi="Times New Roman"/>
-          <w:b/>
           <w:i/>
           <w:caps w:val="false"/>
           <w:smallCaps w:val="false"/>
@@ -958,6 +1037,21 @@
           <w:u w:val="none"/>
           <w:effect w:val="none"/>
         </w:rPr>
+      </w:pPr>
+      <w:r>
+        <w:rPr>
+          <w:rFonts w:ascii="Times New Roman" w:hAnsi="Times New Roman"/>
+          <w:b/>
+          <w:i/>
+          <w:caps w:val="false"/>
+          <w:smallCaps w:val="false"/>
+          <w:strike w:val="false"/>
+          <w:dstrike w:val="false"/>
+          <w:color w:val="000000"/>
+          <w:sz w:val="28"/>
+          <w:u w:val="none"/>
+          <w:effect w:val="none"/>
+        </w:rPr>
         <w:t>2.) Have a look at the "Report Site Issue" feature inside Firefox. For that, first make sure you're using Firefox Beta, Firefox Developer Edition, or Firefox Nightly, as the feature is currently not enabled in Firefox Release. To make sure you can evaluate the current implementation without causing noise in our "real-world" compatibility reports, first open `about:config` inside Firefox, search for `extensions.webcompat-reporter.newIssueEndpoint`, and change the value to `https://staging.webcompat.com/issues/new`. After that, you can play around with the reporter, and even file issues without them ending up in our production systems.</w:t>
       </w:r>
     </w:p>
@@ -966,24 +1060,12 @@
         <w:pStyle w:val="TextBody"/>
         <w:bidi w:val="0"/>
         <w:spacing w:lineRule="auto" w:line="331" w:before="0" w:after="0"/>
-        <w:rPr>
-          <w:rFonts w:ascii="Times New Roman" w:hAnsi="Times New Roman"/>
+        <w:jc w:val="left"/>
+        <w:rPr>
+          <w:rFonts w:ascii="Times New Roman" w:hAnsi="Times New Roman"/>
+          <w:b/>
           <w:b/>
           <w:i/>
-          <w:caps w:val="false"/>
-          <w:smallCaps w:val="false"/>
-          <w:strike w:val="false"/>
-          <w:dstrike w:val="false"/>
-          <w:color w:val="000000"/>
-          <w:sz w:val="28"/>
-          <w:u w:val="none"/>
-          <w:effect w:val="none"/>
-        </w:rPr>
-      </w:pPr>
-      <w:r>
-        <w:rPr>
-          <w:rFonts w:ascii="Times New Roman" w:hAnsi="Times New Roman"/>
-          <w:b/>
           <w:i/>
           <w:caps w:val="false"/>
           <w:smallCaps w:val="false"/>
@@ -994,6 +1076,21 @@
           <w:u w:val="none"/>
           <w:effect w:val="none"/>
         </w:rPr>
+      </w:pPr>
+      <w:r>
+        <w:rPr>
+          <w:rFonts w:ascii="Times New Roman" w:hAnsi="Times New Roman"/>
+          <w:b/>
+          <w:i/>
+          <w:caps w:val="false"/>
+          <w:smallCaps w:val="false"/>
+          <w:strike w:val="false"/>
+          <w:dstrike w:val="false"/>
+          <w:color w:val="000000"/>
+          <w:sz w:val="28"/>
+          <w:u w:val="none"/>
+          <w:effect w:val="none"/>
+        </w:rPr>
         <w:t>2.1) We want to move away from "prefilling" the form at webcompat.com to gathering more information directly from inside the browser. We can't just show the current form in a [browser action popup](https://developer.mozilla.org/en-US/docs/Mozilla/Add-ons/WebExtensions/user_interface/Popups), because those are limited to a size not larger than 800x600. Removing fields is not an option since we really need all the information we can get. How would you structure the issue-reporting process to make it fit within a browser popup and its size constraints?</w:t>
       </w:r>
     </w:p>
@@ -1011,9 +1108,12 @@
         <w:pStyle w:val="TextBody"/>
         <w:bidi w:val="0"/>
         <w:spacing w:lineRule="auto" w:line="331" w:before="0" w:after="0"/>
-        <w:rPr>
-          <w:rFonts w:ascii="Times New Roman" w:hAnsi="Times New Roman"/>
-          <w:b/>
+        <w:jc w:val="left"/>
+        <w:rPr>
+          <w:rFonts w:ascii="Times New Roman" w:hAnsi="Times New Roman"/>
+          <w:b/>
+          <w:b/>
+          <w:i w:val="false"/>
           <w:i w:val="false"/>
           <w:caps w:val="false"/>
           <w:smallCaps w:val="false"/>
@@ -1047,25 +1147,56 @@
         <w:pStyle w:val="TextBody"/>
         <w:bidi w:val="0"/>
         <w:spacing w:lineRule="auto" w:line="331" w:before="0" w:after="0"/>
-        <w:rPr>
-          <w:b w:val="false"/>
-        </w:rPr>
-      </w:pPr>
-      <w:r>
-        <w:rPr>
-          <w:rFonts w:ascii="Times New Roman" w:hAnsi="Times New Roman"/>
-          <w:b w:val="false"/>
-          <w:i w:val="false"/>
-          <w:caps w:val="false"/>
-          <w:smallCaps w:val="false"/>
-          <w:strike w:val="false"/>
-          <w:dstrike w:val="false"/>
-          <w:color w:val="000000"/>
-          <w:sz w:val="28"/>
-          <w:u w:val="none"/>
-          <w:effect w:val="none"/>
-        </w:rPr>
-        <w:t>Divide the form questions into two or three groups. Put one section in one pop up page with next next.</w:t>
+        <w:jc w:val="left"/>
+        <w:rPr/>
+      </w:pPr>
+      <w:r>
+        <w:rPr>
+          <w:rFonts w:ascii="Times New Roman" w:hAnsi="Times New Roman"/>
+          <w:b w:val="false"/>
+          <w:i w:val="false"/>
+          <w:caps w:val="false"/>
+          <w:smallCaps w:val="false"/>
+          <w:strike w:val="false"/>
+          <w:dstrike w:val="false"/>
+          <w:color w:val="000000"/>
+          <w:sz w:val="28"/>
+          <w:u w:val="none"/>
+          <w:effect w:val="none"/>
+        </w:rPr>
+        <w:t xml:space="preserve">Divide the form questions into two or three groups. Put one section in one pop up page with next </w:t>
+      </w:r>
+      <w:r>
+        <w:rPr>
+          <w:rFonts w:ascii="Times New Roman" w:hAnsi="Times New Roman"/>
+          <w:b w:val="false"/>
+          <w:i w:val="false"/>
+          <w:caps w:val="false"/>
+          <w:smallCaps w:val="false"/>
+          <w:strike w:val="false"/>
+          <w:dstrike w:val="false"/>
+          <w:color w:val="000000"/>
+          <w:sz w:val="28"/>
+          <w:u w:val="none"/>
+          <w:effect w:val="none"/>
+        </w:rPr>
+        <w:t>and back buttons to navigate the sliding popup</w:t>
+      </w:r>
+      <w:r>
+        <w:rPr>
+          <w:rFonts w:ascii="Times New Roman" w:hAnsi="Times New Roman"/>
+          <w:b w:val="false"/>
+          <w:i w:val="false"/>
+          <w:caps w:val="false"/>
+          <w:smallCaps w:val="false"/>
+          <w:strike w:val="false"/>
+          <w:dstrike w:val="false"/>
+          <w:color w:val="000000"/>
+          <w:sz w:val="28"/>
+          <w:u w:val="none"/>
+          <w:effect w:val="none"/>
+        </w:rPr>
+        <w:t>.</w:t>
       </w:r>
     </w:p>
     <w:sectPr>
@@ -1075,6 +1206,7 @@
       <w:pgNumType w:fmt="decimal"/>
       <w:formProt w:val="false"/>
       <w:textDirection w:val="lrTb"/>
+      <w:docGrid w:type="default" w:linePitch="100" w:charSpace="0"/>
     </w:sectPr>
   </w:body>
 </w:document>
@@ -1096,6 +1228,8 @@
       </w:pPr>
       <w:rPr>
         <w:rFonts w:ascii="Symbol" w:hAnsi="Symbol" w:cs="Symbol" w:hint="default"/>
+        <w:sz w:val="28"/>
+        <w:b w:val="false"/>
         <w:rFonts w:cs="OpenSymbol"/>
       </w:rPr>
     </w:lvl>
@@ -1242,6 +1376,8 @@
       </w:pPr>
       <w:rPr>
         <w:rFonts w:ascii="Symbol" w:hAnsi="Symbol" w:cs="Symbol" w:hint="default"/>
+        <w:sz w:val="28"/>
+        <w:b w:val="false"/>
         <w:rFonts w:cs="OpenSymbol"/>
       </w:rPr>
     </w:lvl>
@@ -1485,15 +1621,12 @@
       <w:rPr>
         <w:rFonts w:ascii="Liberation Serif" w:hAnsi="Liberation Serif" w:eastAsia="Noto Sans CJK SC" w:cs="Lohit Devanagari"/>
         <w:kern w:val="2"/>
-        <w:sz w:val="24"/>
         <w:szCs w:val="24"/>
         <w:lang w:val="en-GB" w:eastAsia="zh-CN" w:bidi="hi-IN"/>
       </w:rPr>
     </w:rPrDefault>
     <w:pPrDefault>
-      <w:pPr>
-        <w:widowControl/>
-      </w:pPr>
+      <w:pPr/>
     </w:pPrDefault>
   </w:docDefaults>
   <w:style w:type="paragraph" w:styleId="Normal">
@@ -1501,6 +1634,8 @@
     <w:qFormat/>
     <w:pPr>
       <w:widowControl/>
+      <w:bidi w:val="0"/>
+      <w:jc w:val="left"/>
     </w:pPr>
     <w:rPr>
       <w:rFonts w:ascii="Liberation Serif" w:hAnsi="Liberation Serif" w:eastAsia="Noto Sans CJK SC" w:cs="Lohit Devanagari"/>
@@ -1521,6 +1656,136 @@
     <w:qFormat/>
     <w:rPr>
       <w:rFonts w:ascii="OpenSymbol" w:hAnsi="OpenSymbol" w:eastAsia="OpenSymbol" w:cs="OpenSymbol"/>
+    </w:rPr>
+  </w:style>
+  <w:style w:type="character" w:styleId="ListLabel1">
+    <w:name w:val="ListLabel 1"/>
+    <w:qFormat/>
+    <w:rPr>
+      <w:rFonts w:ascii="Times New Roman" w:hAnsi="Times New Roman" w:cs="OpenSymbol"/>
+      <w:b w:val="false"/>
+      <w:sz w:val="28"/>
+    </w:rPr>
+  </w:style>
+  <w:style w:type="character" w:styleId="ListLabel2">
+    <w:name w:val="ListLabel 2"/>
+    <w:qFormat/>
+    <w:rPr>
+      <w:rFonts w:cs="OpenSymbol"/>
+    </w:rPr>
+  </w:style>
+  <w:style w:type="character" w:styleId="ListLabel3">
+    <w:name w:val="ListLabel 3"/>
+    <w:qFormat/>
+    <w:rPr>
+      <w:rFonts w:cs="OpenSymbol"/>
+    </w:rPr>
+  </w:style>
+  <w:style w:type="character" w:styleId="ListLabel4">
+    <w:name w:val="ListLabel 4"/>
+    <w:qFormat/>
+    <w:rPr>
+      <w:rFonts w:cs="OpenSymbol"/>
+    </w:rPr>
+  </w:style>
+  <w:style w:type="character" w:styleId="ListLabel5">
+    <w:name w:val="ListLabel 5"/>
+    <w:qFormat/>
+    <w:rPr>
+      <w:rFonts w:cs="OpenSymbol"/>
+    </w:rPr>
+  </w:style>
+  <w:style w:type="character" w:styleId="ListLabel6">
+    <w:name w:val="ListLabel 6"/>
+    <w:qFormat/>
+    <w:rPr>
+      <w:rFonts w:cs="OpenSymbol"/>
+    </w:rPr>
+  </w:style>
+  <w:style w:type="character" w:styleId="ListLabel7">
+    <w:name w:val="ListLabel 7"/>
+    <w:qFormat/>
+    <w:rPr>
+      <w:rFonts w:cs="OpenSymbol"/>
+    </w:rPr>
+  </w:style>
+  <w:style w:type="character" w:styleId="ListLabel8">
+    <w:name w:val="ListLabel 8"/>
+    <w:qFormat/>
+    <w:rPr>
+      <w:rFonts w:cs="OpenSymbol"/>
+    </w:rPr>
+  </w:style>
+  <w:style w:type="character" w:styleId="ListLabel9">
+    <w:name w:val="ListLabel 9"/>
+    <w:qFormat/>
+    <w:rPr>
+      <w:rFonts w:cs="OpenSymbol"/>
+    </w:rPr>
+  </w:style>
+  <w:style w:type="character" w:styleId="ListLabel10">
+    <w:name w:val="ListLabel 10"/>
+    <w:qFormat/>
+    <w:rPr>
+      <w:rFonts w:ascii="Times New Roman" w:hAnsi="Times New Roman" w:cs="OpenSymbol"/>
+      <w:b w:val="false"/>
+      <w:sz w:val="28"/>
+    </w:rPr>
+  </w:style>
+  <w:style w:type="character" w:styleId="ListLabel11">
+    <w:name w:val="ListLabel 11"/>
+    <w:qFormat/>
+    <w:rPr>
+      <w:rFonts w:cs="OpenSymbol"/>
+    </w:rPr>
+  </w:style>
+  <w:style w:type="character" w:styleId="ListLabel12">
+    <w:name w:val="ListLabel 12"/>
+    <w:qFormat/>
+    <w:rPr>
+      <w:rFonts w:cs="OpenSymbol"/>
+    </w:rPr>
+  </w:style>
+  <w:style w:type="character" w:styleId="ListLabel13">
+    <w:name w:val="ListLabel 13"/>
+    <w:qFormat/>
+    <w:rPr>
+      <w:rFonts w:cs="OpenSymbol"/>
+    </w:rPr>
+  </w:style>
+  <w:style w:type="character" w:styleId="ListLabel14">
+    <w:name w:val="ListLabel 14"/>
+    <w:qFormat/>
+    <w:rPr>
+      <w:rFonts w:cs="OpenSymbol"/>
+    </w:rPr>
+  </w:style>
+  <w:style w:type="character" w:styleId="ListLabel15">
+    <w:name w:val="ListLabel 15"/>
+    <w:qFormat/>
+    <w:rPr>
+      <w:rFonts w:cs="OpenSymbol"/>
+    </w:rPr>
+  </w:style>
+  <w:style w:type="character" w:styleId="ListLabel16">
+    <w:name w:val="ListLabel 16"/>
+    <w:qFormat/>
+    <w:rPr>
+      <w:rFonts w:cs="OpenSymbol"/>
+    </w:rPr>
+  </w:style>
+  <w:style w:type="character" w:styleId="ListLabel17">
+    <w:name w:val="ListLabel 17"/>
+    <w:qFormat/>
+    <w:rPr>
+      <w:rFonts w:cs="OpenSymbol"/>
+    </w:rPr>
+  </w:style>
+  <w:style w:type="character" w:styleId="ListLabel18">
+    <w:name w:val="ListLabel 18"/>
+    <w:qFormat/>
+    <w:rPr>
+      <w:rFonts w:cs="OpenSymbol"/>
     </w:rPr>
   </w:style>
   <w:style w:type="paragraph" w:styleId="Heading">

</xml_diff>